<commit_message>
Updated a couple things need to commit
</commit_message>
<xml_diff>
--- a/Final Project Plan.docx
+++ b/Final Project Plan.docx
@@ -91,19 +91,12 @@
     </w:p>
     <w:p/>
     <w:p>
-      <w:pPr>
-        <w:rPr>
-          <w:color w:val="1155CC"/>
-          <w:u w:val="single"/>
-        </w:rPr>
-      </w:pPr>
-      <w:hyperlink r:id="rId9">
+      <w:hyperlink r:id="rId9" w:history="1">
         <w:r>
           <w:rPr>
-            <w:color w:val="1155CC"/>
-            <w:u w:val="single"/>
+            <w:rStyle w:val="Hyperlink"/>
           </w:rPr>
-          <w:t>https://www.spotrac.com/nhl/</w:t>
+          <w:t>https://puckpedia.com/</w:t>
         </w:r>
       </w:hyperlink>
     </w:p>
@@ -317,6 +310,9 @@
     <w:p/>
     <w:p>
       <w:r>
+        <w:rPr>
+          <w:noProof/>
+        </w:rPr>
         <w:lastRenderedPageBreak/>
         <w:drawing>
           <wp:inline distT="0" distB="0" distL="0" distR="0" wp14:anchorId="16EE4CA5" wp14:editId="52280A04">
@@ -1058,6 +1054,29 @@
       <w:szCs w:val="30"/>
     </w:rPr>
   </w:style>
+  <w:style w:type="character" w:styleId="Hyperlink">
+    <w:name w:val="Hyperlink"/>
+    <w:basedOn w:val="DefaultParagraphFont"/>
+    <w:uiPriority w:val="99"/>
+    <w:unhideWhenUsed/>
+    <w:rsid w:val="00375B72"/>
+    <w:rPr>
+      <w:color w:val="0000FF" w:themeColor="hyperlink"/>
+      <w:u w:val="single"/>
+    </w:rPr>
+  </w:style>
+  <w:style w:type="character" w:styleId="UnresolvedMention">
+    <w:name w:val="Unresolved Mention"/>
+    <w:basedOn w:val="DefaultParagraphFont"/>
+    <w:uiPriority w:val="99"/>
+    <w:semiHidden/>
+    <w:unhideWhenUsed/>
+    <w:rsid w:val="00375B72"/>
+    <w:rPr>
+      <w:color w:val="605E5C"/>
+      <w:shd w:val="clear" w:color="auto" w:fill="E1DFDD"/>
+    </w:rPr>
+  </w:style>
 </w:styles>
 </file>
 

</xml_diff>